<commit_message>
Add hazardous cargo and terminal handling fields
Introduced new fields for hazardous cargo and terminal handling in OfferData, updated OfferGeneratorService to support these fields, and modified the HTML template and offer document template to include corresponding inputs and placeholders.
</commit_message>
<xml_diff>
--- a/src/main/resources/offer_template.docx
+++ b/src/main/resources/offer_template.docx
@@ -566,6 +566,76 @@
           <w:u w:val="single"/>
         </w:rPr>
         <w:t>При интерес от страна на клиента можем да предложим самостоятелен контейнер или вариант с по-малко групирани автомобили и следователно повече пространство за автомобила на клиента.</w:t>
+      </w:r>
+    </w:p>
+    <w:p>
+      <w:pPr>
+        <w:pStyle w:val="ListParagraph"/>
+        <w:numPr>
+          <w:ilvl w:val="0"/>
+          <w:numId w:val="14"/>
+        </w:numPr>
+        <w:spacing w:before="120" w:after="120"/>
+        <w:ind w:right="720"/>
+        <w:rPr>
+          <w:rFonts w:asciiTheme="minorHAnsi" w:hAnsiTheme="minorHAnsi" w:cstheme="minorHAnsi"/>
+          <w:b/>
+          <w:bCs/>
+        </w:rPr>
+      </w:pPr>
+      <w:r>
+        <w:rPr>
+          <w:rFonts w:asciiTheme="minorHAnsi" w:hAnsiTheme="minorHAnsi" w:cstheme="minorHAnsi"/>
+          <w:b/>
+          <w:bCs/>
+          <w:lang w:val="en-US"/>
+        </w:rPr>
+        <w:t>${</w:t>
+      </w:r>
+      <w:r>
+        <w:rPr>
+          <w:rFonts w:asciiTheme="minorHAnsi" w:hAnsiTheme="minorHAnsi" w:cstheme="minorHAnsi"/>
+          <w:b/>
+          <w:bCs/>
+        </w:rPr>
+        <w:t>hazardousCargo</w:t>
+      </w:r>
+      <w:r>
+        <w:rPr>
+          <w:rFonts w:asciiTheme="minorHAnsi" w:hAnsiTheme="minorHAnsi" w:cstheme="minorHAnsi"/>
+          <w:b/>
+          <w:bCs/>
+          <w:lang w:val="en-US"/>
+        </w:rPr>
+        <w:t>}</w:t>
+      </w:r>
+      <w:r>
+        <w:rPr>
+          <w:rFonts w:asciiTheme="minorHAnsi" w:hAnsiTheme="minorHAnsi" w:cstheme="minorHAnsi"/>
+          <w:lang w:val="en-US"/>
+        </w:rPr>
+        <w:t xml:space="preserve"> </w:t>
+      </w:r>
+      <w:r>
+        <w:rPr>
+          <w:rFonts w:asciiTheme="minorHAnsi" w:hAnsiTheme="minorHAnsi" w:cstheme="minorHAnsi"/>
+          <w:lang w:val="en-US"/>
+        </w:rPr>
+        <w:t>–</w:t>
+      </w:r>
+      <w:r>
+        <w:rPr>
+          <w:rFonts w:asciiTheme="minorHAnsi" w:hAnsiTheme="minorHAnsi" w:cstheme="minorHAnsi"/>
+          <w:lang w:val="en-US"/>
+        </w:rPr>
+        <w:t xml:space="preserve"> </w:t>
+      </w:r>
+      <w:r>
+        <w:rPr>
+          <w:rFonts w:asciiTheme="minorHAnsi" w:hAnsiTheme="minorHAnsi" w:cstheme="minorHAnsi"/>
+          <w:color w:val="000000"/>
+        </w:rPr>
+        <w:t>Такса опасен товар, ако автомобила е хибриден / електрически.</w:t>
       </w:r>
     </w:p>
     <w:p>
@@ -1363,30 +1433,6 @@
         </w:rPr>
         <w:t>.</w:t>
       </w:r>
-    </w:p>
-    <w:p>
-      <w:pPr>
-        <w:ind w:left="709" w:right="719" w:hanging="142"/>
-        <w:jc w:val="center"/>
-        <w:rPr>
-          <w:rFonts w:asciiTheme="minorHAnsi" w:hAnsiTheme="minorHAnsi" w:cstheme="minorHAnsi"/>
-          <w:b/>
-          <w:bCs/>
-          <w:color w:val="000000"/>
-        </w:rPr>
-      </w:pPr>
-    </w:p>
-    <w:p>
-      <w:pPr>
-        <w:ind w:left="709" w:right="719" w:hanging="142"/>
-        <w:jc w:val="center"/>
-        <w:rPr>
-          <w:rFonts w:asciiTheme="minorHAnsi" w:hAnsiTheme="minorHAnsi" w:cstheme="minorHAnsi"/>
-          <w:b/>
-          <w:bCs/>
-          <w:color w:val="000000"/>
-        </w:rPr>
-      </w:pPr>
     </w:p>
     <w:p>
       <w:pPr>
@@ -4448,7 +4494,6 @@
   <w:style w:type="character" w:default="1" w:styleId="DefaultParagraphFont">
     <w:name w:val="Default Paragraph Font"/>
     <w:uiPriority w:val="1"/>
-    <w:semiHidden/>
     <w:unhideWhenUsed/>
   </w:style>
   <w:style w:type="table" w:default="1" w:styleId="TableNormal">
@@ -4683,6 +4728,34 @@
       <w:color w:val="000000"/>
       <w:sz w:val="24"/>
       <w:szCs w:val="24"/>
+      <w:lang w:val="bg-BG" w:eastAsia="bg-BG"/>
+    </w:rPr>
+  </w:style>
+  <w:style w:type="paragraph" w:styleId="HTMLPreformatted">
+    <w:name w:val="HTML Preformatted"/>
+    <w:basedOn w:val="Normal"/>
+    <w:link w:val="HTMLPreformattedChar"/>
+    <w:uiPriority w:val="99"/>
+    <w:semiHidden/>
+    <w:unhideWhenUsed/>
+    <w:rsid w:val="00D56C71"/>
+    <w:rPr>
+      <w:rFonts w:ascii="Consolas" w:hAnsi="Consolas"/>
+      <w:sz w:val="20"/>
+      <w:szCs w:val="20"/>
+    </w:rPr>
+  </w:style>
+  <w:style w:type="character" w:customStyle="1" w:styleId="HTMLPreformattedChar">
+    <w:name w:val="HTML Preformatted Char"/>
+    <w:basedOn w:val="DefaultParagraphFont"/>
+    <w:link w:val="HTMLPreformatted"/>
+    <w:uiPriority w:val="99"/>
+    <w:semiHidden/>
+    <w:rsid w:val="00D56C71"/>
+    <w:rPr>
+      <w:rFonts w:ascii="Consolas" w:eastAsia="Times New Roman" w:hAnsi="Consolas" w:cs="Times New Roman"/>
+      <w:sz w:val="20"/>
+      <w:szCs w:val="20"/>
       <w:lang w:val="bg-BG" w:eastAsia="bg-BG"/>
     </w:rPr>
   </w:style>

</xml_diff>